<commit_message>
Update gitignore and add email sending functionality
</commit_message>
<xml_diff>
--- a/Bewerbung/Shpat Avdiu.docx
+++ b/Bewerbung/Shpat Avdiu.docx
@@ -56,7 +56,7 @@
           <w:sz w:val="20"/>
           <w:szCs w:val="20"/>
         </w:rPr>
-        <w:t>076 466 54 6SDF)Pasdfunpoiva)PHDF(P)S</w:t>
+        <w:t>076 466 54 61</w:t>
       </w:r>
     </w:p>
     <w:p>
@@ -542,7 +542,7 @@
   <w:docDefaults>
     <w:rPrDefault>
       <w:rPr>
-        <w:rFonts w:ascii="Aptos" w:hAnsi="Aptos" w:eastAsia="Aptos" w:cs="" w:asciiTheme="minorHAnsi" w:cstheme="minorBidi" w:eastAsiaTheme="minorHAnsi" w:hAnsiTheme="minorHAnsi"/>
+        <w:rFonts w:ascii="Arial" w:hAnsi="Arial" w:eastAsia="Arial" w:cs="DejaVu Sans" w:asciiTheme="minorHAnsi" w:cstheme="minorBidi" w:eastAsiaTheme="minorHAnsi" w:hAnsiTheme="minorHAnsi"/>
         <w:sz w:val="24"/>
         <w:szCs w:val="24"/>
         <w:lang w:val="de-DE" w:eastAsia="en-US" w:bidi="ar-SA"/>
@@ -938,7 +938,7 @@
       <w:jc w:val="left"/>
     </w:pPr>
     <w:rPr>
-      <w:rFonts w:ascii="Aptos" w:hAnsi="Aptos" w:eastAsia="Aptos" w:cs="" w:asciiTheme="minorHAnsi" w:cstheme="minorBidi" w:eastAsiaTheme="minorHAnsi" w:hAnsiTheme="minorHAnsi"/>
+      <w:rFonts w:ascii="Arial" w:hAnsi="Arial" w:eastAsia="Arial" w:cs="DejaVu Sans" w:asciiTheme="minorHAnsi" w:cstheme="minorBidi" w:eastAsiaTheme="minorHAnsi" w:hAnsiTheme="minorHAnsi"/>
       <w:color w:val="auto"/>
       <w:kern w:val="0"/>
       <w:sz w:val="24"/>
@@ -953,6 +953,30 @@
     <w:unhideWhenUsed/>
     <w:qFormat/>
     <w:rPr/>
+  </w:style>
+  <w:style w:type="character" w:styleId="FootnoteCharacters">
+    <w:name w:val="Footnote Characters"/>
+    <w:qFormat/>
+    <w:rPr/>
+  </w:style>
+  <w:style w:type="character" w:styleId="EndnoteCharacters">
+    <w:name w:val="Endnote Characters"/>
+    <w:qFormat/>
+    <w:rPr/>
+  </w:style>
+  <w:style w:type="character" w:styleId="Hyperlink">
+    <w:name w:val="Hyperlink"/>
+    <w:rPr>
+      <w:color w:val="000080"/>
+      <w:u w:val="single"/>
+    </w:rPr>
+  </w:style>
+  <w:style w:type="character" w:styleId="FollowedHyperlink">
+    <w:name w:val="FollowedHyperlink"/>
+    <w:rPr>
+      <w:color w:val="800000"/>
+      <w:u w:val="single"/>
+    </w:rPr>
   </w:style>
   <w:style w:type="paragraph" w:styleId="Heading">
     <w:name w:val="Heading"/>
@@ -1012,6 +1036,15 @@
       <w:rFonts w:cs="Lucida Sans"/>
     </w:rPr>
   </w:style>
+  <w:style w:type="paragraph" w:styleId="ListContents">
+    <w:name w:val="List Contents"/>
+    <w:basedOn w:val="Normal"/>
+    <w:qFormat/>
+    <w:pPr>
+      <w:ind w:left="567"/>
+    </w:pPr>
+    <w:rPr/>
+  </w:style>
   <w:style w:type="numbering" w:styleId="NoList" w:default="1">
     <w:name w:val="No List"/>
     <w:uiPriority w:val="99"/>
@@ -1037,9 +1070,9 @@
 </file>
 
 <file path=word/theme/theme1.xml><?xml version="1.0" encoding="utf-8"?>
-<a:theme xmlns:a="http://schemas.openxmlformats.org/drawingml/2006/main" xmlns:r="http://schemas.openxmlformats.org/officeDocument/2006/relationships" name="Office Theme">
+<a:theme xmlns:a="http://schemas.openxmlformats.org/drawingml/2006/main" xmlns:r="http://schemas.openxmlformats.org/officeDocument/2006/relationships" name="Office">
   <a:themeElements>
-    <a:clrScheme name="Office">
+    <a:clrScheme name="LibreOffice">
       <a:dk1>
         <a:srgbClr val="000000"/>
       </a:dk1>
@@ -1047,46 +1080,46 @@
         <a:srgbClr val="ffffff"/>
       </a:lt1>
       <a:dk2>
-        <a:srgbClr val="0e2841"/>
+        <a:srgbClr val="000000"/>
       </a:dk2>
       <a:lt2>
-        <a:srgbClr val="e8e8e8"/>
+        <a:srgbClr val="ffffff"/>
       </a:lt2>
       <a:accent1>
-        <a:srgbClr val="156082"/>
+        <a:srgbClr val="18a303"/>
       </a:accent1>
       <a:accent2>
-        <a:srgbClr val="e97132"/>
+        <a:srgbClr val="0369a3"/>
       </a:accent2>
       <a:accent3>
-        <a:srgbClr val="196b24"/>
+        <a:srgbClr val="a33e03"/>
       </a:accent3>
       <a:accent4>
-        <a:srgbClr val="0f9ed5"/>
+        <a:srgbClr val="8e03a3"/>
       </a:accent4>
       <a:accent5>
-        <a:srgbClr val="a02b93"/>
+        <a:srgbClr val="c99c00"/>
       </a:accent5>
       <a:accent6>
-        <a:srgbClr val="4ea72e"/>
+        <a:srgbClr val="c9211e"/>
       </a:accent6>
       <a:hlink>
-        <a:srgbClr val="467886"/>
+        <a:srgbClr val="0000ee"/>
       </a:hlink>
       <a:folHlink>
-        <a:srgbClr val="96607d"/>
+        <a:srgbClr val="551a8b"/>
       </a:folHlink>
     </a:clrScheme>
     <a:fontScheme name="Office">
       <a:majorFont>
-        <a:latin typeface="Aptos Display" panose="02110004020202020204" pitchFamily="0" charset="1"/>
-        <a:ea typeface=""/>
-        <a:cs typeface=""/>
+        <a:latin typeface="Arial" pitchFamily="0" charset="1"/>
+        <a:ea typeface="DejaVu Sans" pitchFamily="0" charset="1"/>
+        <a:cs typeface="DejaVu Sans" pitchFamily="0" charset="1"/>
       </a:majorFont>
       <a:minorFont>
-        <a:latin typeface="Aptos" panose="02110004020202020204" pitchFamily="0" charset="1"/>
-        <a:ea typeface=""/>
-        <a:cs typeface=""/>
+        <a:latin typeface="Arial" pitchFamily="0" charset="1"/>
+        <a:ea typeface="DejaVu Sans" pitchFamily="0" charset="1"/>
+        <a:cs typeface="DejaVu Sans" pitchFamily="0" charset="1"/>
       </a:minorFont>
     </a:fontScheme>
     <a:fmtScheme>
@@ -1094,67 +1127,25 @@
         <a:solidFill>
           <a:schemeClr val="phClr"/>
         </a:solidFill>
-        <a:gradFill>
-          <a:gsLst>
-            <a:gs pos="0">
-              <a:schemeClr val="phClr">
-                <a:lumMod val="110000"/>
-                <a:tint val="67000"/>
-              </a:schemeClr>
-            </a:gs>
-            <a:gs pos="50000">
-              <a:schemeClr val="phClr">
-                <a:lumMod val="105000"/>
-                <a:tint val="73000"/>
-              </a:schemeClr>
-            </a:gs>
-            <a:gs pos="100000">
-              <a:schemeClr val="phClr">
-                <a:lumMod val="105000"/>
-                <a:tint val="81000"/>
-              </a:schemeClr>
-            </a:gs>
-          </a:gsLst>
-          <a:lin ang="5400000" scaled="0"/>
-          <a:tileRect l="0" t="0" r="0" b="0"/>
-        </a:gradFill>
-        <a:gradFill>
-          <a:gsLst>
-            <a:gs pos="0">
-              <a:schemeClr val="phClr">
-                <a:lumMod val="102000"/>
-                <a:tint val="94000"/>
-              </a:schemeClr>
-            </a:gs>
-            <a:gs pos="50000">
-              <a:schemeClr val="phClr">
-                <a:lumMod val="100000"/>
-                <a:shade val="100000"/>
-              </a:schemeClr>
-            </a:gs>
-            <a:gs pos="100000">
-              <a:schemeClr val="phClr">
-                <a:lumMod val="99000"/>
-                <a:shade val="78000"/>
-              </a:schemeClr>
-            </a:gs>
-          </a:gsLst>
-          <a:lin ang="5400000" scaled="0"/>
-          <a:tileRect l="0" t="0" r="0" b="0"/>
-        </a:gradFill>
+        <a:solidFill>
+          <a:schemeClr val="phClr"/>
+        </a:solidFill>
+        <a:solidFill>
+          <a:schemeClr val="phClr"/>
+        </a:solidFill>
       </a:fillStyleLst>
       <a:lnStyleLst>
         <a:ln w="6350" cap="flat" cmpd="sng" algn="ctr">
           <a:prstDash val="solid"/>
-          <a:miter lim="800000"/>
+          <a:miter/>
         </a:ln>
-        <a:ln w="12700" cap="flat" cmpd="sng" algn="ctr">
+        <a:ln w="6350" cap="flat" cmpd="sng" algn="ctr">
           <a:prstDash val="solid"/>
-          <a:miter lim="800000"/>
+          <a:miter/>
         </a:ln>
-        <a:ln w="19050" cap="flat" cmpd="sng" algn="ctr">
+        <a:ln w="6350" cap="flat" cmpd="sng" algn="ctr">
           <a:prstDash val="solid"/>
-          <a:miter lim="800000"/>
+          <a:miter/>
         </a:ln>
       </a:lnStyleLst>
       <a:effectStyleLst>
@@ -1173,35 +1164,11 @@
           <a:schemeClr val="phClr"/>
         </a:solidFill>
         <a:solidFill>
-          <a:schemeClr val="phClr">
-            <a:tint val="95000"/>
-          </a:schemeClr>
+          <a:schemeClr val="phClr"/>
         </a:solidFill>
-        <a:gradFill>
-          <a:gsLst>
-            <a:gs pos="0">
-              <a:schemeClr val="phClr">
-                <a:tint val="93000"/>
-                <a:shade val="98000"/>
-                <a:lumMod val="102000"/>
-              </a:schemeClr>
-            </a:gs>
-            <a:gs pos="50000">
-              <a:schemeClr val="phClr">
-                <a:tint val="98000"/>
-                <a:shade val="90000"/>
-                <a:lumMod val="103000"/>
-              </a:schemeClr>
-            </a:gs>
-            <a:gs pos="100000">
-              <a:schemeClr val="phClr">
-                <a:shade val="63000"/>
-              </a:schemeClr>
-            </a:gs>
-          </a:gsLst>
-          <a:lin ang="5400000" scaled="0"/>
-          <a:tileRect l="0" t="0" r="0" b="0"/>
-        </a:gradFill>
+        <a:solidFill>
+          <a:schemeClr val="phClr"/>
+        </a:solidFill>
       </a:bgFillStyleLst>
     </a:fmtScheme>
   </a:themeElements>

</xml_diff>